<commit_message>
Correction d'erreur, commentaire du code et ajout d'une difficulté
</commit_message>
<xml_diff>
--- a/Document_Analyse.docx
+++ b/Document_Analyse.docx
@@ -113,7 +113,6 @@
         </w:rPr>
         <w:br/>
       </w:r>
-      <w:proofErr w:type="spellStart"/>
       <w:r>
         <w:rPr>
           <w:sz w:val="28"/>
@@ -121,7 +120,6 @@
         </w:rPr>
         <w:t>ManiaTrack</w:t>
       </w:r>
-      <w:proofErr w:type="spellEnd"/>
     </w:p>
     <w:p>
       <w:pPr>
@@ -317,7 +315,13 @@
     <w:sdt>
       <w:sdtPr>
         <w:rPr>
-          <w:lang w:val="fr-FR"/>
+          <w:rFonts w:ascii="Times New Roman" w:eastAsiaTheme="minorHAnsi" w:hAnsi="Times New Roman" w:cs="Times New Roman"/>
+          <w:color w:val="auto"/>
+          <w:kern w:val="2"/>
+          <w:sz w:val="24"/>
+          <w:szCs w:val="22"/>
+          <w:lang w:val="fr-FR" w:eastAsia="en-US"/>
+          <w14:ligatures w14:val="standardContextual"/>
         </w:rPr>
         <w:id w:val="287869383"/>
         <w:docPartObj>
@@ -327,15 +331,8 @@
       </w:sdtPr>
       <w:sdtEndPr>
         <w:rPr>
-          <w:rFonts w:ascii="Times New Roman" w:eastAsiaTheme="minorHAnsi" w:hAnsi="Times New Roman" w:cs="Times New Roman"/>
           <w:b/>
           <w:bCs/>
-          <w:color w:val="auto"/>
-          <w:kern w:val="2"/>
-          <w:sz w:val="24"/>
-          <w:szCs w:val="22"/>
-          <w:lang w:eastAsia="en-US"/>
-          <w14:ligatures w14:val="standardContextual"/>
         </w:rPr>
       </w:sdtEndPr>
       <w:sdtContent>
@@ -1338,6 +1335,19 @@
     </w:p>
     <w:p>
       <w:pPr>
+        <w:pStyle w:val="Paragraphedeliste"/>
+        <w:numPr>
+          <w:ilvl w:val="0"/>
+          <w:numId w:val="8"/>
+        </w:numPr>
+        <w:jc w:val="both"/>
+      </w:pPr>
+      <w:r>
+        <w:t>Un choix de difficulté</w:t>
+      </w:r>
+    </w:p>
+    <w:p>
+      <w:pPr>
         <w:pStyle w:val="Titre1"/>
       </w:pPr>
       <w:bookmarkStart w:id="5" w:name="_Toc216296555"/>
@@ -1416,17 +1426,6 @@
     </w:p>
     <w:p>
       <w:pPr>
-        <w:pStyle w:val="Titre2"/>
-        <w:ind w:left="360"/>
-      </w:pPr>
-      <w:bookmarkStart w:id="7" w:name="_Toc216296557"/>
-      <w:r>
-        <w:t>Actions du jeu</w:t>
-      </w:r>
-      <w:bookmarkEnd w:id="7"/>
-    </w:p>
-    <w:p>
-      <w:pPr>
         <w:pStyle w:val="Paragraphedeliste"/>
         <w:numPr>
           <w:ilvl w:val="0"/>
@@ -1434,11 +1433,19 @@
         </w:numPr>
       </w:pPr>
       <w:r>
-        <w:t>Le chronomètre décompte continuellement durant la course</w:t>
-      </w:r>
-      <w:r>
-        <w:t>, partant d’un temps initial défini.</w:t>
-      </w:r>
+        <w:t>Choisi la difficulté du jeu</w:t>
+      </w:r>
+    </w:p>
+    <w:p>
+      <w:pPr>
+        <w:pStyle w:val="Titre2"/>
+        <w:ind w:left="360"/>
+      </w:pPr>
+      <w:bookmarkStart w:id="7" w:name="_Toc216296557"/>
+      <w:r>
+        <w:t>Actions du jeu</w:t>
+      </w:r>
+      <w:bookmarkEnd w:id="7"/>
     </w:p>
     <w:p>
       <w:pPr>
@@ -1449,10 +1456,10 @@
         </w:numPr>
       </w:pPr>
       <w:r>
-        <w:t>Lorsque le bolide entre en collision avec une barrière</w:t>
-      </w:r>
-      <w:r>
-        <w:t>, 2 secondes sont retirées du temps restant.</w:t>
+        <w:t>Le chronomètre décompte continuellement durant la course</w:t>
+      </w:r>
+      <w:r>
+        <w:t>, partant d’un temps initial défini.</w:t>
       </w:r>
     </w:p>
     <w:p>
@@ -1464,10 +1471,28 @@
         </w:numPr>
       </w:pPr>
       <w:r>
-        <w:t>Lorsque le bolide franchit la ligne de départ/arrivée</w:t>
-      </w:r>
-      <w:r>
-        <w:t>, le compteur de tours s’incrémente de 1.</w:t>
+        <w:t>Lorsque le bolide entre en collision avec une barrière</w:t>
+      </w:r>
+      <w:r>
+        <w:t xml:space="preserve">, </w:t>
+      </w:r>
+      <w:r>
+        <w:t xml:space="preserve">1 ou </w:t>
+      </w:r>
+      <w:r>
+        <w:t>2 secondes</w:t>
+      </w:r>
+      <w:r>
+        <w:t xml:space="preserve"> (selon</w:t>
+      </w:r>
+      <w:r>
+        <w:rPr>
+          <w:lang w:val="fr-FR"/>
+        </w:rPr>
+        <w:t xml:space="preserve"> la difficulté)</w:t>
+      </w:r>
+      <w:r>
+        <w:t xml:space="preserve"> sont retirées du temps restant.</w:t>
       </w:r>
     </w:p>
     <w:p>
@@ -1480,16 +1505,10 @@
       </w:pPr>
       <w:r>
         <w:lastRenderedPageBreak/>
-        <w:t xml:space="preserve">Si le temps atteint zéro, la </w:t>
-      </w:r>
-      <w:r>
-        <w:t xml:space="preserve">course s’arrête immédiatement et l’écran de </w:t>
-      </w:r>
-      <w:r>
-        <w:t>défaite</w:t>
-      </w:r>
-      <w:r>
-        <w:t xml:space="preserve"> s’affiche.</w:t>
+        <w:t>Lorsque le bolide franchit la ligne de départ/arrivée</w:t>
+      </w:r>
+      <w:r>
+        <w:t>, le compteur de tours s’incrémente de 1.</w:t>
       </w:r>
     </w:p>
     <w:p>
@@ -1501,13 +1520,28 @@
         </w:numPr>
       </w:pPr>
       <w:r>
-        <w:t xml:space="preserve">Si </w:t>
-      </w:r>
-      <w:r>
-        <w:t>le joueur complète le troisième tour</w:t>
-      </w:r>
-      <w:r>
-        <w:t xml:space="preserve">, la course s’arrête immédiatement et l’écran de </w:t>
+        <w:t xml:space="preserve">Si le temps atteint zéro, la </w:t>
+      </w:r>
+      <w:r>
+        <w:t xml:space="preserve">course s’arrête immédiatement et l’écran de </w:t>
+      </w:r>
+      <w:r>
+        <w:t>défaite</w:t>
+      </w:r>
+      <w:r>
+        <w:t xml:space="preserve"> s’affiche.</w:t>
+      </w:r>
+    </w:p>
+    <w:p>
+      <w:pPr>
+        <w:pStyle w:val="Paragraphedeliste"/>
+        <w:numPr>
+          <w:ilvl w:val="0"/>
+          <w:numId w:val="11"/>
+        </w:numPr>
+      </w:pPr>
+      <w:r>
+        <w:t xml:space="preserve">Si le joueur complète le troisième tour, la course s’arrête immédiatement et l’écran de </w:t>
       </w:r>
       <w:r>
         <w:t>victoire</w:t>
@@ -1529,6 +1563,9 @@
     <w:p/>
     <w:p>
       <w:r>
+        <w:rPr>
+          <w:noProof/>
+        </w:rPr>
         <w:drawing>
           <wp:inline distT="0" distB="0" distL="0" distR="0" wp14:anchorId="68B2C065" wp14:editId="79B0B92D">
             <wp:extent cx="5422265" cy="6335395"/>
@@ -3373,6 +3410,7 @@
   <w:style w:type="character" w:default="1" w:styleId="Policepardfaut">
     <w:name w:val="Default Paragraph Font"/>
     <w:uiPriority w:val="1"/>
+    <w:semiHidden/>
     <w:unhideWhenUsed/>
   </w:style>
   <w:style w:type="table" w:default="1" w:styleId="TableauNormal">

</xml_diff>